<commit_message>
Add Hao's progress report
</commit_message>
<xml_diff>
--- a/Progress report.docx
+++ b/Progress report.docx
@@ -1,6 +1,6 @@
 
 <file path=word/document.xml><?xml version="1.0" encoding="utf-8"?>
-<w:document xmlns:wpc="http://schemas.microsoft.com/office/word/2010/wordprocessingCanvas" xmlns:cx="http://schemas.microsoft.com/office/drawing/2014/chartex" xmlns:mc="http://schemas.openxmlformats.org/markup-compatibility/2006" xmlns:o="urn:schemas-microsoft-com:office:office" xmlns:r="http://schemas.openxmlformats.org/officeDocument/2006/relationships" xmlns:m="http://schemas.openxmlformats.org/officeDocument/2006/math" xmlns:v="urn:schemas-microsoft-com:vml" xmlns:wp14="http://schemas.microsoft.com/office/word/2010/wordprocessingDrawing" xmlns:wp="http://schemas.openxmlformats.org/drawingml/2006/wordprocessingDrawing" xmlns:w10="urn:schemas-microsoft-com:office:word" xmlns:w="http://schemas.openxmlformats.org/wordprocessingml/2006/main" xmlns:w14="http://schemas.microsoft.com/office/word/2010/wordml" xmlns:w15="http://schemas.microsoft.com/office/word/2012/wordml" xmlns:w16se="http://schemas.microsoft.com/office/word/2015/wordml/symex" xmlns:wpg="http://schemas.microsoft.com/office/word/2010/wordprocessingGroup" xmlns:wpi="http://schemas.microsoft.com/office/word/2010/wordprocessingInk" xmlns:wne="http://schemas.microsoft.com/office/word/2006/wordml" xmlns:wps="http://schemas.microsoft.com/office/word/2010/wordprocessingShape" mc:Ignorable="w14 w15 w16se wp14">
+<w:document xmlns:wpc="http://schemas.microsoft.com/office/word/2010/wordprocessingCanvas" xmlns:cx="http://schemas.microsoft.com/office/drawing/2014/chartex" xmlns:cx1="http://schemas.microsoft.com/office/drawing/2015/9/8/chartex" xmlns:cx2="http://schemas.microsoft.com/office/drawing/2015/10/21/chartex" xmlns:cx3="http://schemas.microsoft.com/office/drawing/2016/5/9/chartex" xmlns:cx4="http://schemas.microsoft.com/office/drawing/2016/5/10/chartex" xmlns:cx5="http://schemas.microsoft.com/office/drawing/2016/5/11/chartex" xmlns:cx6="http://schemas.microsoft.com/office/drawing/2016/5/12/chartex" xmlns:cx7="http://schemas.microsoft.com/office/drawing/2016/5/13/chartex" xmlns:cx8="http://schemas.microsoft.com/office/drawing/2016/5/14/chartex" xmlns:mc="http://schemas.openxmlformats.org/markup-compatibility/2006" xmlns:aink="http://schemas.microsoft.com/office/drawing/2016/ink" xmlns:am3d="http://schemas.microsoft.com/office/drawing/2017/model3d" xmlns:o="urn:schemas-microsoft-com:office:office" xmlns:r="http://schemas.openxmlformats.org/officeDocument/2006/relationships" xmlns:m="http://schemas.openxmlformats.org/officeDocument/2006/math" xmlns:v="urn:schemas-microsoft-com:vml" xmlns:wp14="http://schemas.microsoft.com/office/word/2010/wordprocessingDrawing" xmlns:wp="http://schemas.openxmlformats.org/drawingml/2006/wordprocessingDrawing" xmlns:w10="urn:schemas-microsoft-com:office:word" xmlns:w="http://schemas.openxmlformats.org/wordprocessingml/2006/main" xmlns:w14="http://schemas.microsoft.com/office/word/2010/wordml" xmlns:w15="http://schemas.microsoft.com/office/word/2012/wordml" xmlns:w16cex="http://schemas.microsoft.com/office/word/2018/wordml/cex" xmlns:w16cid="http://schemas.microsoft.com/office/word/2016/wordml/cid" xmlns:w16="http://schemas.microsoft.com/office/word/2018/wordml" xmlns:w16sdtdh="http://schemas.microsoft.com/office/word/2020/wordml/sdtdatahash" xmlns:w16se="http://schemas.microsoft.com/office/word/2015/wordml/symex" xmlns:wpg="http://schemas.microsoft.com/office/word/2010/wordprocessingGroup" xmlns:wpi="http://schemas.microsoft.com/office/word/2010/wordprocessingInk" xmlns:wne="http://schemas.microsoft.com/office/word/2006/wordml" xmlns:wps="http://schemas.microsoft.com/office/word/2010/wordprocessingShape" mc:Ignorable="w14 w15 w16se w16cid w16 w16cex w16sdtdh wp14">
   <w:body>
     <w:p/>
     <w:p>
@@ -30,7 +30,7 @@
     </w:p>
     <w:tbl>
       <w:tblPr>
-        <w:tblStyle w:val="a3"/>
+        <w:tblStyle w:val="TableGrid"/>
         <w:tblW w:w="14367" w:type="dxa"/>
         <w:tblLook w:val="04A0" w:firstRow="1" w:lastRow="0" w:firstColumn="1" w:lastColumn="0" w:noHBand="0" w:noVBand="1"/>
       </w:tblPr>
@@ -158,13 +158,7 @@
           </w:tcPr>
           <w:p>
             <w:r>
-              <w:t>W</w:t>
-            </w:r>
-            <w:r>
-              <w:t>eb crawl</w:t>
-            </w:r>
-            <w:r>
-              <w:t>ing from Redfin.com</w:t>
+              <w:t>Web crawling from Redfin.com</w:t>
             </w:r>
           </w:p>
         </w:tc>
@@ -174,21 +168,13 @@
           </w:tcPr>
           <w:p>
             <w:r>
-              <w:t xml:space="preserve">Worked on </w:t>
+              <w:t xml:space="preserve">Worked on redfin web crawler and created a script that gathers all of the text data from a specific house’s </w:t>
             </w:r>
             <w:proofErr w:type="spellStart"/>
             <w:r>
-              <w:t>redfin</w:t>
+              <w:t>url</w:t>
             </w:r>
             <w:proofErr w:type="spellEnd"/>
-            <w:r>
-              <w:t xml:space="preserve"> web crawler and created a script that gathers all of the text data from a specific house’s </w:t>
-            </w:r>
-            <w:proofErr w:type="spellStart"/>
-            <w:r>
-              <w:t>url</w:t>
-            </w:r>
-            <w:proofErr w:type="spellEnd"/>
           </w:p>
           <w:p>
             <w:r>
@@ -202,15 +188,7 @@
           </w:tcPr>
           <w:p>
             <w:r>
-              <w:t xml:space="preserve">Must update the script so that it automatically finds a list of houses that are available in a specific area on the </w:t>
-            </w:r>
-            <w:proofErr w:type="spellStart"/>
-            <w:r>
-              <w:t>redfin</w:t>
-            </w:r>
-            <w:proofErr w:type="spellEnd"/>
-            <w:r>
-              <w:t xml:space="preserve"> website, and then output all of the script data into a useful data file</w:t>
+              <w:t>Must update the script so that it automatically finds a list of houses that are available in a specific area on the redfin website, and then output all of the script data into a useful data file</w:t>
             </w:r>
           </w:p>
         </w:tc>
@@ -220,10 +198,7 @@
           </w:tcPr>
           <w:p>
             <w:r>
-              <w:t>It is hard to decide what kind of data to keep as text, because a lot of it is also numerical data that might not b</w:t>
-            </w:r>
-            <w:r>
-              <w:t>e as useful in text processing.</w:t>
+              <w:t>It is hard to decide what kind of data to keep as text, because a lot of it is also numerical data that might not be as useful in text processing.</w:t>
             </w:r>
           </w:p>
         </w:tc>
@@ -297,13 +272,8 @@
             <w:pPr>
               <w:jc w:val="center"/>
             </w:pPr>
-            <w:proofErr w:type="spellStart"/>
-            <w:r>
-              <w:t>Hao</w:t>
-            </w:r>
-            <w:proofErr w:type="spellEnd"/>
-            <w:r>
-              <w:t xml:space="preserve"> Yan</w:t>
+            <w:r>
+              <w:t>Hao Yan</w:t>
             </w:r>
           </w:p>
         </w:tc>
@@ -311,37 +281,48 @@
           <w:tcPr>
             <w:tcW w:w="2679" w:type="dxa"/>
           </w:tcPr>
-          <w:p/>
+          <w:p>
+            <w:r>
+              <w:t>A back-end application that will serve the house data</w:t>
+            </w:r>
+          </w:p>
         </w:tc>
         <w:tc>
           <w:tcPr>
             <w:tcW w:w="3626" w:type="dxa"/>
           </w:tcPr>
-          <w:p/>
+          <w:p>
+            <w:r>
+              <w:t>Set up a serverless application using AWS API Gateway and Lambda that runs API endpoints to fetch house data when requested.</w:t>
+            </w:r>
+          </w:p>
         </w:tc>
         <w:tc>
           <w:tcPr>
             <w:tcW w:w="3168" w:type="dxa"/>
           </w:tcPr>
-          <w:p/>
+          <w:p>
+            <w:r>
+              <w:t>Choose a type of database to store the house data. Create tables in that database and populate them.</w:t>
+            </w:r>
+          </w:p>
         </w:tc>
         <w:tc>
           <w:tcPr>
             <w:tcW w:w="3168" w:type="dxa"/>
           </w:tcPr>
-          <w:p/>
+          <w:p>
+            <w:r>
+              <w:t>It’s hard to decide whether to use a relational or non-relational database. This decision may make a big difference in performance.</w:t>
+            </w:r>
+          </w:p>
         </w:tc>
       </w:tr>
     </w:tbl>
     <w:p/>
     <w:p>
       <w:r>
-        <w:t>Screenshot of Code</w:t>
-      </w:r>
-      <w:bookmarkStart w:id="0" w:name="_GoBack"/>
-      <w:bookmarkEnd w:id="0"/>
-      <w:r>
-        <w:t>???</w:t>
+        <w:t>Screenshot of Code???</w:t>
       </w:r>
     </w:p>
     <w:p/>
@@ -364,7 +345,6 @@
           <w:noProof/>
           <w:lang w:eastAsia="zh-CN"/>
         </w:rPr>
-        <w:lastRenderedPageBreak/>
         <w:drawing>
           <wp:inline distT="0" distB="0" distL="0" distR="0" wp14:anchorId="5EBB0498" wp14:editId="4019EDAB">
             <wp:extent cx="4389120" cy="5680042"/>
@@ -486,7 +466,7 @@
 </file>
 
 <file path=word/styles.xml><?xml version="1.0" encoding="utf-8"?>
-<w:styles xmlns:mc="http://schemas.openxmlformats.org/markup-compatibility/2006" xmlns:r="http://schemas.openxmlformats.org/officeDocument/2006/relationships" xmlns:w="http://schemas.openxmlformats.org/wordprocessingml/2006/main" xmlns:w14="http://schemas.microsoft.com/office/word/2010/wordml" xmlns:w15="http://schemas.microsoft.com/office/word/2012/wordml" xmlns:w16se="http://schemas.microsoft.com/office/word/2015/wordml/symex" mc:Ignorable="w14 w15 w16se">
+<w:styles xmlns:mc="http://schemas.openxmlformats.org/markup-compatibility/2006" xmlns:r="http://schemas.openxmlformats.org/officeDocument/2006/relationships" xmlns:w="http://schemas.openxmlformats.org/wordprocessingml/2006/main" xmlns:w14="http://schemas.microsoft.com/office/word/2010/wordml" xmlns:w15="http://schemas.microsoft.com/office/word/2012/wordml" xmlns:w16cex="http://schemas.microsoft.com/office/word/2018/wordml/cex" xmlns:w16cid="http://schemas.microsoft.com/office/word/2016/wordml/cid" xmlns:w16="http://schemas.microsoft.com/office/word/2018/wordml" xmlns:w16sdtdh="http://schemas.microsoft.com/office/word/2020/wordml/sdtdatahash" xmlns:w16se="http://schemas.microsoft.com/office/word/2015/wordml/symex" mc:Ignorable="w14 w15 w16se w16cid w16 w16cex w16sdtdh">
   <w:docDefaults>
     <w:rPrDefault>
       <w:rPr>
@@ -502,7 +482,7 @@
       </w:pPr>
     </w:pPrDefault>
   </w:docDefaults>
-  <w:latentStyles w:defLockedState="0" w:defUIPriority="99" w:defSemiHidden="0" w:defUnhideWhenUsed="0" w:defQFormat="0" w:count="371">
+  <w:latentStyles w:defLockedState="0" w:defUIPriority="99" w:defSemiHidden="0" w:defUnhideWhenUsed="0" w:defQFormat="0" w:count="376">
     <w:lsdException w:name="Normal" w:uiPriority="0" w:qFormat="1"/>
     <w:lsdException w:name="heading 1" w:uiPriority="9" w:qFormat="1"/>
     <w:lsdException w:name="heading 2" w:semiHidden="1" w:uiPriority="9" w:unhideWhenUsed="1" w:qFormat="1"/>
@@ -608,7 +588,6 @@
     <w:lsdException w:name="HTML Sample" w:semiHidden="1" w:unhideWhenUsed="1"/>
     <w:lsdException w:name="HTML Typewriter" w:semiHidden="1" w:unhideWhenUsed="1"/>
     <w:lsdException w:name="HTML Variable" w:semiHidden="1" w:unhideWhenUsed="1"/>
-    <w:lsdException w:name="Normal Table" w:semiHidden="1" w:unhideWhenUsed="1"/>
     <w:lsdException w:name="annotation subject" w:semiHidden="1" w:unhideWhenUsed="1"/>
     <w:lsdException w:name="No List" w:semiHidden="1" w:unhideWhenUsed="1"/>
     <w:lsdException w:name="Outline List 1" w:semiHidden="1" w:unhideWhenUsed="1"/>
@@ -651,11 +630,8 @@
     <w:lsdException w:name="Table Contemporary" w:semiHidden="1" w:unhideWhenUsed="1"/>
     <w:lsdException w:name="Table Elegant" w:semiHidden="1" w:unhideWhenUsed="1"/>
     <w:lsdException w:name="Table Professional" w:semiHidden="1" w:unhideWhenUsed="1"/>
-    <w:lsdException w:name="Table Subtle 1" w:semiHidden="1" w:unhideWhenUsed="1"/>
     <w:lsdException w:name="Table Subtle 2" w:semiHidden="1" w:unhideWhenUsed="1"/>
     <w:lsdException w:name="Table Web 1" w:semiHidden="1" w:unhideWhenUsed="1"/>
-    <w:lsdException w:name="Table Web 2" w:semiHidden="1" w:unhideWhenUsed="1"/>
-    <w:lsdException w:name="Table Web 3" w:semiHidden="1" w:unhideWhenUsed="1"/>
     <w:lsdException w:name="Balloon Text" w:semiHidden="1" w:unhideWhenUsed="1"/>
     <w:lsdException w:name="Table Grid" w:uiPriority="39"/>
     <w:lsdException w:name="Table Theme" w:semiHidden="1" w:unhideWhenUsed="1"/>
@@ -874,18 +850,23 @@
     <w:lsdException w:name="List Table 5 Dark Accent 6" w:uiPriority="50"/>
     <w:lsdException w:name="List Table 6 Colorful Accent 6" w:uiPriority="51"/>
     <w:lsdException w:name="List Table 7 Colorful Accent 6" w:uiPriority="52"/>
+    <w:lsdException w:name="Mention" w:semiHidden="1" w:unhideWhenUsed="1"/>
+    <w:lsdException w:name="Smart Hyperlink" w:semiHidden="1" w:unhideWhenUsed="1"/>
+    <w:lsdException w:name="Hashtag" w:semiHidden="1" w:unhideWhenUsed="1"/>
+    <w:lsdException w:name="Unresolved Mention" w:semiHidden="1" w:unhideWhenUsed="1"/>
+    <w:lsdException w:name="Smart Link" w:semiHidden="1" w:unhideWhenUsed="1"/>
   </w:latentStyles>
-  <w:style w:type="paragraph" w:default="1" w:styleId="a">
+  <w:style w:type="paragraph" w:default="1" w:styleId="Normal">
     <w:name w:val="Normal"/>
     <w:qFormat/>
   </w:style>
-  <w:style w:type="character" w:default="1" w:styleId="a0">
+  <w:style w:type="character" w:default="1" w:styleId="DefaultParagraphFont">
     <w:name w:val="Default Paragraph Font"/>
     <w:uiPriority w:val="1"/>
     <w:semiHidden/>
     <w:unhideWhenUsed/>
   </w:style>
-  <w:style w:type="table" w:default="1" w:styleId="a1">
+  <w:style w:type="table" w:default="1" w:styleId="TableNormal">
     <w:name w:val="Normal Table"/>
     <w:uiPriority w:val="99"/>
     <w:semiHidden/>
@@ -900,15 +881,15 @@
       </w:tblCellMar>
     </w:tblPr>
   </w:style>
-  <w:style w:type="numbering" w:default="1" w:styleId="a2">
+  <w:style w:type="numbering" w:default="1" w:styleId="NoList">
     <w:name w:val="No List"/>
     <w:uiPriority w:val="99"/>
     <w:semiHidden/>
     <w:unhideWhenUsed/>
   </w:style>
-  <w:style w:type="table" w:styleId="a3">
+  <w:style w:type="table" w:styleId="TableGrid">
     <w:name w:val="Table Grid"/>
-    <w:basedOn w:val="a1"/>
+    <w:basedOn w:val="TableNormal"/>
     <w:uiPriority w:val="39"/>
     <w:rsid w:val="00592FF4"/>
     <w:pPr>

</xml_diff>